<commit_message>
Edycja plików + wstęp do notatek z zajęć 6
</commit_message>
<xml_diff>
--- a/Notatki/Smart City notatki.docx
+++ b/Notatki/Smart City notatki.docx
@@ -11,35 +11,15 @@
         </w:numPr>
         <w:spacing w:after="0" w:line="240" w:lineRule="auto"/>
       </w:pPr>
-      <w:bookmarkStart w:id="0" w:name="_GoBack"/>
-      <w:bookmarkEnd w:id="0"/>
-      <w:proofErr w:type="spellStart"/>
       <w:r>
         <w:t>C</w:t>
       </w:r>
       <w:r>
-        <w:t>ivic</w:t>
-      </w:r>
-      <w:proofErr w:type="spellEnd"/>
-      <w:r>
-        <w:t xml:space="preserve"> Tech, T</w:t>
-      </w:r>
-      <w:r>
-        <w:t xml:space="preserve">ech, </w:t>
-      </w:r>
-      <w:proofErr w:type="spellStart"/>
-      <w:r>
-        <w:t>IoT</w:t>
-      </w:r>
-      <w:proofErr w:type="spellEnd"/>
-      <w:r>
-        <w:t xml:space="preserve">, Warsztaty </w:t>
-      </w:r>
-      <w:proofErr w:type="spellStart"/>
-      <w:r>
-        <w:t>Luftdafen</w:t>
-      </w:r>
-      <w:proofErr w:type="spellEnd"/>
+        <w:t>ivic Tech, T</w:t>
+      </w:r>
+      <w:r>
+        <w:t>ech, IoT, Warsztaty Luftdafen</w:t>
+      </w:r>
     </w:p>
     <w:p>
       <w:pPr>
@@ -50,21 +30,8 @@
       <w:pPr>
         <w:spacing w:after="0" w:line="240" w:lineRule="auto"/>
       </w:pPr>
-      <w:proofErr w:type="spellStart"/>
-      <w:r>
-        <w:t>Civit</w:t>
-      </w:r>
-      <w:proofErr w:type="spellEnd"/>
-      <w:r>
-        <w:t xml:space="preserve"> </w:t>
-      </w:r>
-      <w:proofErr w:type="spellStart"/>
-      <w:r>
-        <w:t>tech</w:t>
-      </w:r>
-      <w:proofErr w:type="spellEnd"/>
-      <w:r>
-        <w:t>: Inaczej technologia obywatelska – zbiór zadań, głównie z zakresu technologii informacyjnej, obejmującej aplikacje społeczne narzędzia informatyczne wspierające rządy i samorządy w pełnieniu swoich publicznych funkcji.</w:t>
+      <w:r>
+        <w:t>Civit tech: Inaczej technologia obywatelska – zbiór zadań, głównie z zakresu technologii informacyjnej, obejmującej aplikacje społeczne narzędzia informatyczne wspierające rządy i samorządy w pełnieniu swoich publicznych funkcji.</w:t>
       </w:r>
     </w:p>
     <w:p>
@@ -94,18 +61,8 @@
         </w:numPr>
         <w:spacing w:after="0" w:line="240" w:lineRule="auto"/>
       </w:pPr>
-      <w:proofErr w:type="spellStart"/>
-      <w:proofErr w:type="gramStart"/>
-      <w:r>
-        <w:t>JustFix.nyc</w:t>
-      </w:r>
-      <w:proofErr w:type="spellEnd"/>
-      <w:r>
-        <w:t xml:space="preserve"> :</w:t>
-      </w:r>
-      <w:proofErr w:type="gramEnd"/>
-      <w:r>
-        <w:t xml:space="preserve"> Pomoc mieszkańcom Ameryki w identyfikacji i pomocy prawnej mieszkańcom wynajmowanych mieszkań.</w:t>
+      <w:r>
+        <w:t>JustFix.nyc : Pomoc mieszkańcom Ameryki w identyfikacji i pomocy prawnej mieszkańcom wynajmowanych mieszkań.</w:t>
       </w:r>
     </w:p>
     <w:p>
@@ -118,13 +75,8 @@
         <w:spacing w:after="0" w:line="240" w:lineRule="auto"/>
       </w:pPr>
       <w:r>
-        <w:t xml:space="preserve">Koduj dla polski: Zawieszony klub innowacji informatycznych w zakresie </w:t>
-      </w:r>
-      <w:proofErr w:type="spellStart"/>
-      <w:r>
-        <w:t>IoT</w:t>
-      </w:r>
-      <w:proofErr w:type="spellEnd"/>
+        <w:t>Koduj dla polski: Zawieszony klub innowacji informatycznych w zakresie IoT</w:t>
+      </w:r>
     </w:p>
     <w:p>
       <w:pPr>
@@ -135,21 +87,8 @@
         </w:numPr>
         <w:spacing w:after="0" w:line="240" w:lineRule="auto"/>
       </w:pPr>
-      <w:proofErr w:type="spellStart"/>
-      <w:r>
-        <w:t>Code</w:t>
-      </w:r>
-      <w:proofErr w:type="spellEnd"/>
-      <w:r>
-        <w:t xml:space="preserve"> for </w:t>
-      </w:r>
-      <w:proofErr w:type="spellStart"/>
-      <w:r>
-        <w:t>all</w:t>
-      </w:r>
-      <w:proofErr w:type="spellEnd"/>
-      <w:r>
-        <w:t>: Możliwość promocji inno</w:t>
+      <w:r>
+        <w:t>Code for all: Możliwość promocji inno</w:t>
       </w:r>
       <w:r>
         <w:t>wacji młodych ludzi rozszerzające się na cały świat</w:t>
@@ -157,42 +96,19 @@
     </w:p>
     <w:p/>
     <w:p>
-      <w:proofErr w:type="spellStart"/>
-      <w:r>
-        <w:t>Civic</w:t>
-      </w:r>
-      <w:proofErr w:type="spellEnd"/>
-      <w:r>
-        <w:t xml:space="preserve"> </w:t>
-      </w:r>
-      <w:proofErr w:type="spellStart"/>
-      <w:r>
-        <w:t>tech</w:t>
-      </w:r>
-      <w:proofErr w:type="spellEnd"/>
-      <w:r>
-        <w:t xml:space="preserve"> – beneficjentem jest obywatel, skoncentrowane na społeczności, ważne jest zaangażowanie</w:t>
-      </w:r>
-    </w:p>
-    <w:p>
-      <w:proofErr w:type="spellStart"/>
-      <w:r>
-        <w:t>Govtech</w:t>
-      </w:r>
-      <w:proofErr w:type="spellEnd"/>
-      <w:r>
-        <w:t xml:space="preserve"> – Klientem jest administracja publiczna, ważna jest wydajność, skupiony na operacjach.</w:t>
-      </w:r>
-    </w:p>
-    <w:p>
-      <w:r>
-        <w:t xml:space="preserve">Co </w:t>
-      </w:r>
-      <w:proofErr w:type="gramStart"/>
-      <w:r>
-        <w:t>patrzeć?:</w:t>
-      </w:r>
-      <w:proofErr w:type="gramEnd"/>
+      <w:r>
+        <w:t>Civic tech – beneficjentem jest obywatel, skoncentrowane na społeczności, ważne jest zaangażowanie</w:t>
+      </w:r>
+    </w:p>
+    <w:p>
+      <w:r>
+        <w:t>Govtech – Klientem jest administracja publiczna, ważna jest wydajność, skupiony na operacjach.</w:t>
+      </w:r>
+    </w:p>
+    <w:p>
+      <w:r>
+        <w:t>Co patrzeć?:</w:t>
+      </w:r>
     </w:p>
     <w:p>
       <w:pPr>
@@ -202,11 +118,9 @@
           <w:numId w:val="4"/>
         </w:numPr>
       </w:pPr>
-      <w:proofErr w:type="spellStart"/>
       <w:r>
         <w:t>Consul</w:t>
       </w:r>
-      <w:proofErr w:type="spellEnd"/>
     </w:p>
     <w:p>
       <w:pPr>
@@ -216,11 +130,9 @@
           <w:numId w:val="4"/>
         </w:numPr>
       </w:pPr>
-      <w:proofErr w:type="spellStart"/>
       <w:r>
         <w:t>WarsawLO</w:t>
       </w:r>
-      <w:proofErr w:type="spellEnd"/>
     </w:p>
     <w:p>
       <w:pPr>
@@ -266,76 +178,70 @@
           <w:numId w:val="4"/>
         </w:numPr>
       </w:pPr>
-      <w:proofErr w:type="spellStart"/>
-      <w:r>
-        <w:t>Civic</w:t>
-      </w:r>
-      <w:proofErr w:type="spellEnd"/>
-      <w:r>
-        <w:t xml:space="preserve"> </w:t>
-      </w:r>
-      <w:proofErr w:type="spellStart"/>
-      <w:r>
-        <w:t>tech</w:t>
-      </w:r>
-      <w:proofErr w:type="spellEnd"/>
-      <w:r>
-        <w:t xml:space="preserve"> field </w:t>
-      </w:r>
-      <w:proofErr w:type="spellStart"/>
-      <w:r>
-        <w:t>guide</w:t>
-      </w:r>
-      <w:proofErr w:type="spellEnd"/>
+      <w:r>
+        <w:t>Civic tech field guide</w:t>
+      </w:r>
     </w:p>
     <w:p/>
     <w:p>
       <w:r>
-        <w:t xml:space="preserve">Obywatelski </w:t>
-      </w:r>
-      <w:proofErr w:type="spellStart"/>
-      <w:r>
-        <w:t>IoT</w:t>
-      </w:r>
-      <w:proofErr w:type="spellEnd"/>
-      <w:r>
-        <w:t xml:space="preserve"> (</w:t>
-      </w:r>
-      <w:proofErr w:type="spellStart"/>
-      <w:r>
-        <w:t>lunfdafen</w:t>
-      </w:r>
-      <w:proofErr w:type="spellEnd"/>
-      <w:r>
-        <w:t xml:space="preserve">, </w:t>
-      </w:r>
-      <w:proofErr w:type="spellStart"/>
-      <w:proofErr w:type="gramStart"/>
-      <w:r>
-        <w:t>sensor.community</w:t>
-      </w:r>
-      <w:proofErr w:type="spellEnd"/>
-      <w:proofErr w:type="gramEnd"/>
-      <w:r>
-        <w:t>)</w:t>
-      </w:r>
-    </w:p>
-    <w:p>
-      <w:r>
-        <w:t xml:space="preserve">Narodził się w 2015 r. w Stuttgarcie, mieście z zanieczyszczeniami powietrza                                                                                                                                                     </w:t>
-      </w:r>
-      <w:proofErr w:type="spellStart"/>
-      <w:r>
-        <w:t>nnnnnnn</w:t>
-      </w:r>
-      <w:proofErr w:type="spellEnd"/>
-      <w:r>
-        <w:t xml:space="preserve">                                                                                  w3</w:t>
+        <w:t>Obywatelski IoT</w:t>
+      </w:r>
+      <w:r>
+        <w:t xml:space="preserve"> (lunfdafen, sensor.community)</w:t>
+      </w:r>
+    </w:p>
+    <w:p>
+      <w:r>
+        <w:t>Narodził się w 2015 r. w Stuttgarcie, mieście z zanieczyszczeniami powietrza                                                                                                                                                     nnnnnnn                                                                                  w3</w:t>
       </w:r>
     </w:p>
     <w:p/>
     <w:p/>
-    <w:p/>
+    <w:p>
+      <w:r>
+        <w:rPr>
+          <w:noProof/>
+        </w:rPr>
+        <w:drawing>
+          <wp:inline distT="0" distB="0" distL="0" distR="0" wp14:anchorId="404578EB" wp14:editId="28B50194">
+            <wp:extent cx="4791075" cy="2743200"/>
+            <wp:effectExtent l="0" t="0" r="9525" b="0"/>
+            <wp:docPr id="1" name="Obraz 1"/>
+            <wp:cNvGraphicFramePr>
+              <a:graphicFrameLocks xmlns:a="http://schemas.openxmlformats.org/drawingml/2006/main" noChangeAspect="1"/>
+            </wp:cNvGraphicFramePr>
+            <a:graphic xmlns:a="http://schemas.openxmlformats.org/drawingml/2006/main">
+              <a:graphicData uri="http://schemas.openxmlformats.org/drawingml/2006/picture">
+                <pic:pic xmlns:pic="http://schemas.openxmlformats.org/drawingml/2006/picture">
+                  <pic:nvPicPr>
+                    <pic:cNvPr id="1" name=""/>
+                    <pic:cNvPicPr/>
+                  </pic:nvPicPr>
+                  <pic:blipFill>
+                    <a:blip r:embed="rId5"/>
+                    <a:stretch>
+                      <a:fillRect/>
+                    </a:stretch>
+                  </pic:blipFill>
+                  <pic:spPr>
+                    <a:xfrm>
+                      <a:off x="0" y="0"/>
+                      <a:ext cx="4791075" cy="2743200"/>
+                    </a:xfrm>
+                    <a:prstGeom prst="rect">
+                      <a:avLst/>
+                    </a:prstGeom>
+                  </pic:spPr>
+                </pic:pic>
+              </a:graphicData>
+            </a:graphic>
+          </wp:inline>
+        </w:drawing>
+      </w:r>
+      <w:bookmarkStart w:id="0" w:name="_GoBack"/>
+      <w:bookmarkEnd w:id="0"/>
+    </w:p>
     <w:p/>
     <w:p/>
     <w:p/>

</xml_diff>